<commit_message>
Added further documents, and half finished tools and tech
</commit_message>
<xml_diff>
--- a/assignment-3/Plans and Progress.docx
+++ b/assignment-3/Plans and Progress.docx
@@ -1,6 +1,6 @@
 
 <file path=word/document.xml><?xml version="1.0" encoding="utf-8"?>
-<w:document xmlns:wpc="http://schemas.microsoft.com/office/word/2010/wordprocessingCanvas" xmlns:cx="http://schemas.microsoft.com/office/drawing/2014/chartex" xmlns:cx1="http://schemas.microsoft.com/office/drawing/2015/9/8/chartex" xmlns:cx2="http://schemas.microsoft.com/office/drawing/2015/10/21/chartex" xmlns:cx3="http://schemas.microsoft.com/office/drawing/2016/5/9/chartex" xmlns:cx4="http://schemas.microsoft.com/office/drawing/2016/5/10/chartex" xmlns:cx5="http://schemas.microsoft.com/office/drawing/2016/5/11/chartex" xmlns:cx6="http://schemas.microsoft.com/office/drawing/2016/5/12/chartex" xmlns:cx7="http://schemas.microsoft.com/office/drawing/2016/5/13/chartex" xmlns:cx8="http://schemas.microsoft.com/office/drawing/2016/5/14/chartex" xmlns:mc="http://schemas.openxmlformats.org/markup-compatibility/2006" xmlns:aink="http://schemas.microsoft.com/office/drawing/2016/ink" xmlns:am3d="http://schemas.microsoft.com/office/drawing/2017/model3d" xmlns:o="urn:schemas-microsoft-com:office:office" xmlns:r="http://schemas.openxmlformats.org/officeDocument/2006/relationships" xmlns:m="http://schemas.openxmlformats.org/officeDocument/2006/math" xmlns:v="urn:schemas-microsoft-com:vml" xmlns:wp14="http://schemas.microsoft.com/office/word/2010/wordprocessingDrawing" xmlns:wp="http://schemas.openxmlformats.org/drawingml/2006/wordprocessingDrawing" xmlns:w10="urn:schemas-microsoft-com:office:word" xmlns:w="http://schemas.openxmlformats.org/wordprocessingml/2006/main" xmlns:w14="http://schemas.microsoft.com/office/word/2010/wordml" xmlns:w15="http://schemas.microsoft.com/office/word/2012/wordml" xmlns:w16cid="http://schemas.microsoft.com/office/word/2016/wordml/cid" xmlns:w16se="http://schemas.microsoft.com/office/word/2015/wordml/symex" xmlns:wpg="http://schemas.microsoft.com/office/word/2010/wordprocessingGroup" xmlns:wpi="http://schemas.microsoft.com/office/word/2010/wordprocessingInk" xmlns:wne="http://schemas.microsoft.com/office/word/2006/wordml" xmlns:wps="http://schemas.microsoft.com/office/word/2010/wordprocessingShape" mc:Ignorable="w14 w15 w16se w16cid wp14">
+<w:document xmlns:wpc="http://schemas.microsoft.com/office/word/2010/wordprocessingCanvas" xmlns:cx="http://schemas.microsoft.com/office/drawing/2014/chartex" xmlns:cx1="http://schemas.microsoft.com/office/drawing/2015/9/8/chartex" xmlns:cx2="http://schemas.microsoft.com/office/drawing/2015/10/21/chartex" xmlns:cx3="http://schemas.microsoft.com/office/drawing/2016/5/9/chartex" xmlns:cx4="http://schemas.microsoft.com/office/drawing/2016/5/10/chartex" xmlns:cx5="http://schemas.microsoft.com/office/drawing/2016/5/11/chartex" xmlns:cx6="http://schemas.microsoft.com/office/drawing/2016/5/12/chartex" xmlns:cx7="http://schemas.microsoft.com/office/drawing/2016/5/13/chartex" xmlns:cx8="http://schemas.microsoft.com/office/drawing/2016/5/14/chartex" xmlns:mc="http://schemas.openxmlformats.org/markup-compatibility/2006" xmlns:aink="http://schemas.microsoft.com/office/drawing/2016/ink" xmlns:am3d="http://schemas.microsoft.com/office/drawing/2017/model3d" xmlns:o="urn:schemas-microsoft-com:office:office" xmlns:r="http://schemas.openxmlformats.org/officeDocument/2006/relationships" xmlns:m="http://schemas.openxmlformats.org/officeDocument/2006/math" xmlns:v="urn:schemas-microsoft-com:vml" xmlns:wp14="http://schemas.microsoft.com/office/word/2010/wordprocessingDrawing" xmlns:wp="http://schemas.openxmlformats.org/drawingml/2006/wordprocessingDrawing" xmlns:w10="urn:schemas-microsoft-com:office:word" xmlns:w="http://schemas.openxmlformats.org/wordprocessingml/2006/main" xmlns:w14="http://schemas.microsoft.com/office/word/2010/wordml" xmlns:w15="http://schemas.microsoft.com/office/word/2012/wordml" xmlns:w16cex="http://schemas.microsoft.com/office/word/2018/wordml/cex" xmlns:w16cid="http://schemas.microsoft.com/office/word/2016/wordml/cid" xmlns:w16="http://schemas.microsoft.com/office/word/2018/wordml" xmlns:w16se="http://schemas.microsoft.com/office/word/2015/wordml/symex" xmlns:wpg="http://schemas.microsoft.com/office/word/2010/wordprocessingGroup" xmlns:wpi="http://schemas.microsoft.com/office/word/2010/wordprocessingInk" xmlns:wne="http://schemas.microsoft.com/office/word/2006/wordml" xmlns:wps="http://schemas.microsoft.com/office/word/2010/wordprocessingShape" mc:Ignorable="w14 w15 w16se w16cid w16 w16cex wp14">
   <w:body>
     <w:p>
       <w:pPr>
@@ -476,11 +476,12 @@
           <w:sz w:val="22"/>
           <w:szCs w:val="22"/>
         </w:rPr>
-        <w:t>The App requires a connection to the internet to send and receive data from the client to the App's back end. Therefore, we require a Hypertext transfer protocol (HTTP) conne</w:t>
-      </w:r>
-      <w:bookmarkStart w:id="0" w:name="_GoBack"/>
-      <w:bookmarkEnd w:id="0"/>
-      <w:r>
+        <w:t>The App requires a connection to the internet to send and receive data from the client to the App's back end. Therefore, we require a Hypertext transfer protocol (HTTP) connection over the world wide web that connects to our web server in the cloud (Schuler 2002). The client can request data such as database information, photos.</w:t>
+      </w:r>
+    </w:p>
+    <w:p>
+      <w:pPr>
+        <w:pStyle w:val="Heading2"/>
         <w:rPr>
           <w:b w:val="0"/>
           <w:bCs w:val="0"/>
@@ -488,12 +489,8 @@
           <w:sz w:val="22"/>
           <w:szCs w:val="22"/>
         </w:rPr>
-        <w:t>ction over the world wide web that connects to our web server in the cloud (Schuler 2002). The client can request data such as database information, photos.</w:t>
-      </w:r>
-    </w:p>
-    <w:p>
-      <w:pPr>
-        <w:pStyle w:val="Heading2"/>
+      </w:pPr>
+      <w:r>
         <w:rPr>
           <w:b w:val="0"/>
           <w:bCs w:val="0"/>
@@ -501,15 +498,6 @@
           <w:sz w:val="22"/>
           <w:szCs w:val="22"/>
         </w:rPr>
-      </w:pPr>
-      <w:r>
-        <w:rPr>
-          <w:b w:val="0"/>
-          <w:bCs w:val="0"/>
-          <w:color w:val="auto"/>
-          <w:sz w:val="22"/>
-          <w:szCs w:val="22"/>
-        </w:rPr>
         <w:t>After researching various options, including buying and setting up our server, we decided on using a cloud service. The apache with the ubuntu web server is one the oldest and most popular HTTP server Infrastructure as a service (IAAS) products on the market (AWS 2021, a).</w:t>
       </w:r>
     </w:p>
@@ -534,11 +522,23 @@
     </w:p>
     <w:p>
       <w:r>
-        <w:t xml:space="preserve">Our application server will require us to have an application programming interface (API) between the HTTP server and the Neural Machine Translation sever. Amazon has an NMT solution and API that we could use.  In addition, Amazon translate is a scalable solution for our product, perfect for our business needs (AWS 2021, b). The project team also looked at possibly using Microsoft Azure, </w:t>
+        <w:t>Our application server will require us to have an application programming interface (API) between the HTTP server and the Neural Machine Translation sever. Amazon</w:t>
+      </w:r>
+      <w:r>
+        <w:t xml:space="preserve"> translate</w:t>
+      </w:r>
+      <w:r>
+        <w:t xml:space="preserve"> </w:t>
+      </w:r>
+      <w:r>
+        <w:t>is</w:t>
+      </w:r>
+      <w:r>
+        <w:t xml:space="preserve"> an NMT solution and API that we could use.  In addition, Amazon translate is a scalable solution for our product, perfect for our business needs (AWS 2021, b). The project team also looked at possibly using Microsoft </w:t>
       </w:r>
       <w:r>
         <w:lastRenderedPageBreak/>
-        <w:t>which priced similarly (Azure 2021); however, we decided that Amazon Web Service (AWS) better suited our business growth plan.</w:t>
+        <w:t>Azure, which priced similarly (Azure 2021); however, we decided that Amazon Web Service (AWS) better suited our business growth plan.</w:t>
       </w:r>
     </w:p>
     <w:p>
@@ -563,15 +563,7 @@
     <w:p/>
     <w:p>
       <w:r>
-        <w:t xml:space="preserve">So far, the project has made many plans and had many discussions around what we plan to do. We are currently working on several deliverables to ensure a smooth transition into the project's next phase. First, we have created a </w:t>
-      </w:r>
-      <w:proofErr w:type="spellStart"/>
-      <w:r>
-        <w:t>Figma</w:t>
-      </w:r>
-      <w:proofErr w:type="spellEnd"/>
-      <w:r>
-        <w:t xml:space="preserve"> prototype so that potential investors and customers can get a feel for the product before we begin coding. The prototype will be a working mock-up of the phone application, with working buttons and menus.</w:t>
+        <w:t>So far, the project has made many plans and had many discussions around what we plan to do. We are currently working on several deliverables to ensure a smooth transition into the project's next phase. First, we have created a Figma prototype so that potential investors and customers can get a feel for the product before we begin coding. The prototype will be a working mock-up of the phone application, with working buttons and menus.</w:t>
       </w:r>
     </w:p>
     <w:p>
@@ -711,11 +703,7 @@
     <w:p/>
     <w:p>
       <w:pPr>
-        <w:pStyle w:val="ListParagraph"/>
-        <w:numPr>
-          <w:ilvl w:val="0"/>
-          <w:numId w:val="1"/>
-        </w:numPr>
+        <w:ind w:left="360"/>
       </w:pPr>
       <w:r>
         <w:lastRenderedPageBreak/>
@@ -735,11 +723,7 @@
     </w:p>
     <w:p>
       <w:pPr>
-        <w:pStyle w:val="ListParagraph"/>
-        <w:numPr>
-          <w:ilvl w:val="0"/>
-          <w:numId w:val="1"/>
-        </w:numPr>
+        <w:ind w:left="360"/>
       </w:pPr>
       <w:proofErr w:type="spellStart"/>
       <w:r>
@@ -771,11 +755,7 @@
     </w:p>
     <w:p>
       <w:pPr>
-        <w:pStyle w:val="ListParagraph"/>
-        <w:numPr>
-          <w:ilvl w:val="0"/>
-          <w:numId w:val="1"/>
-        </w:numPr>
+        <w:ind w:left="360"/>
       </w:pPr>
       <w:r>
         <w:t xml:space="preserve">Cox, K L 2020, </w:t>
@@ -814,11 +794,7 @@
     </w:p>
     <w:p>
       <w:pPr>
-        <w:pStyle w:val="ListParagraph"/>
-        <w:numPr>
-          <w:ilvl w:val="0"/>
-          <w:numId w:val="1"/>
-        </w:numPr>
+        <w:ind w:left="360"/>
       </w:pPr>
       <w:r>
         <w:t xml:space="preserve">Sauter, D 2016, Using Near Field </w:t>
@@ -848,11 +824,7 @@
     </w:p>
     <w:p>
       <w:pPr>
-        <w:pStyle w:val="ListParagraph"/>
-        <w:numPr>
-          <w:ilvl w:val="0"/>
-          <w:numId w:val="1"/>
-        </w:numPr>
+        <w:ind w:left="360"/>
       </w:pPr>
       <w:r>
         <w:t xml:space="preserve">Square reader n.d., Square reader, Square POS, viewed </w:t>
@@ -877,11 +849,7 @@
     </w:p>
     <w:p>
       <w:pPr>
-        <w:pStyle w:val="ListParagraph"/>
-        <w:numPr>
-          <w:ilvl w:val="0"/>
-          <w:numId w:val="1"/>
-        </w:numPr>
+        <w:ind w:left="360"/>
       </w:pPr>
       <w:r>
         <w:t xml:space="preserve">Go To n.d., Encode NFC Tags, Go </w:t>
@@ -914,11 +882,7 @@
     </w:p>
     <w:p>
       <w:pPr>
-        <w:pStyle w:val="ListParagraph"/>
-        <w:numPr>
-          <w:ilvl w:val="0"/>
-          <w:numId w:val="1"/>
-        </w:numPr>
+        <w:ind w:left="360"/>
       </w:pPr>
       <w:r>
         <w:t xml:space="preserve">Schuler, R 2002, How does the internet work?, Pomeroy IT studios, viewed </w:t>
@@ -943,11 +907,7 @@
     </w:p>
     <w:p>
       <w:pPr>
-        <w:pStyle w:val="ListParagraph"/>
-        <w:numPr>
-          <w:ilvl w:val="0"/>
-          <w:numId w:val="1"/>
-        </w:numPr>
+        <w:ind w:left="360"/>
       </w:pPr>
       <w:r>
         <w:t xml:space="preserve">AWS 2021, Apache Web server with ubuntu 18.04, Amazon Web Services, viewed </w:t>
@@ -969,11 +929,7 @@
     </w:p>
     <w:p>
       <w:pPr>
-        <w:pStyle w:val="ListParagraph"/>
-        <w:numPr>
-          <w:ilvl w:val="0"/>
-          <w:numId w:val="1"/>
-        </w:numPr>
+        <w:ind w:left="360"/>
       </w:pPr>
       <w:r>
         <w:t xml:space="preserve">IT Pro team 2018, What is an application server, IT Pro, viewed </w:t>
@@ -998,11 +954,7 @@
     </w:p>
     <w:p>
       <w:pPr>
-        <w:pStyle w:val="ListParagraph"/>
-        <w:numPr>
-          <w:ilvl w:val="0"/>
-          <w:numId w:val="1"/>
-        </w:numPr>
+        <w:ind w:left="360"/>
       </w:pPr>
       <w:r>
         <w:t>AWS 2021 b, Amazon Translate features, Amazon Web Services, viewed 7 May 2021</w:t>
@@ -1033,11 +985,7 @@
     </w:p>
     <w:p>
       <w:pPr>
-        <w:pStyle w:val="ListParagraph"/>
-        <w:numPr>
-          <w:ilvl w:val="0"/>
-          <w:numId w:val="1"/>
-        </w:numPr>
+        <w:ind w:left="360"/>
       </w:pPr>
       <w:r>
         <w:t xml:space="preserve">Azure 2021, </w:t>
@@ -1059,11 +1007,7 @@
     </w:p>
     <w:p>
       <w:pPr>
-        <w:pStyle w:val="ListParagraph"/>
-        <w:numPr>
-          <w:ilvl w:val="0"/>
-          <w:numId w:val="1"/>
-        </w:numPr>
+        <w:ind w:left="360"/>
       </w:pPr>
       <w:r>
         <w:t>AWS 2021, c</w:t>
@@ -1096,14 +1040,11 @@
     </w:p>
     <w:p>
       <w:pPr>
-        <w:pStyle w:val="ListParagraph"/>
-        <w:numPr>
-          <w:ilvl w:val="0"/>
-          <w:numId w:val="1"/>
-        </w:numPr>
+        <w:ind w:left="360"/>
       </w:pPr>
       <w:proofErr w:type="spellStart"/>
       <w:r>
+        <w:lastRenderedPageBreak/>
         <w:t>Kissflow</w:t>
       </w:r>
       <w:proofErr w:type="spellEnd"/>
@@ -1136,7 +1077,7 @@
 </file>
 
 <file path=word/numbering.xml><?xml version="1.0" encoding="utf-8"?>
-<w:numbering xmlns:wpc="http://schemas.microsoft.com/office/word/2010/wordprocessingCanvas" xmlns:cx="http://schemas.microsoft.com/office/drawing/2014/chartex" xmlns:cx1="http://schemas.microsoft.com/office/drawing/2015/9/8/chartex" xmlns:cx2="http://schemas.microsoft.com/office/drawing/2015/10/21/chartex" xmlns:cx3="http://schemas.microsoft.com/office/drawing/2016/5/9/chartex" xmlns:cx4="http://schemas.microsoft.com/office/drawing/2016/5/10/chartex" xmlns:cx5="http://schemas.microsoft.com/office/drawing/2016/5/11/chartex" xmlns:cx6="http://schemas.microsoft.com/office/drawing/2016/5/12/chartex" xmlns:cx7="http://schemas.microsoft.com/office/drawing/2016/5/13/chartex" xmlns:cx8="http://schemas.microsoft.com/office/drawing/2016/5/14/chartex" xmlns:mc="http://schemas.openxmlformats.org/markup-compatibility/2006" xmlns:aink="http://schemas.microsoft.com/office/drawing/2016/ink" xmlns:am3d="http://schemas.microsoft.com/office/drawing/2017/model3d" xmlns:o="urn:schemas-microsoft-com:office:office" xmlns:r="http://schemas.openxmlformats.org/officeDocument/2006/relationships" xmlns:m="http://schemas.openxmlformats.org/officeDocument/2006/math" xmlns:v="urn:schemas-microsoft-com:vml" xmlns:wp14="http://schemas.microsoft.com/office/word/2010/wordprocessingDrawing" xmlns:wp="http://schemas.openxmlformats.org/drawingml/2006/wordprocessingDrawing" xmlns:w10="urn:schemas-microsoft-com:office:word" xmlns:w="http://schemas.openxmlformats.org/wordprocessingml/2006/main" xmlns:w14="http://schemas.microsoft.com/office/word/2010/wordml" xmlns:w15="http://schemas.microsoft.com/office/word/2012/wordml" xmlns:w16cid="http://schemas.microsoft.com/office/word/2016/wordml/cid" xmlns:w16se="http://schemas.microsoft.com/office/word/2015/wordml/symex" xmlns:wpg="http://schemas.microsoft.com/office/word/2010/wordprocessingGroup" xmlns:wpi="http://schemas.microsoft.com/office/word/2010/wordprocessingInk" xmlns:wne="http://schemas.microsoft.com/office/word/2006/wordml" xmlns:wps="http://schemas.microsoft.com/office/word/2010/wordprocessingShape" mc:Ignorable="w14 w15 w16se w16cid wp14">
+<w:numbering xmlns:wpc="http://schemas.microsoft.com/office/word/2010/wordprocessingCanvas" xmlns:cx="http://schemas.microsoft.com/office/drawing/2014/chartex" xmlns:cx1="http://schemas.microsoft.com/office/drawing/2015/9/8/chartex" xmlns:cx2="http://schemas.microsoft.com/office/drawing/2015/10/21/chartex" xmlns:cx3="http://schemas.microsoft.com/office/drawing/2016/5/9/chartex" xmlns:cx4="http://schemas.microsoft.com/office/drawing/2016/5/10/chartex" xmlns:cx5="http://schemas.microsoft.com/office/drawing/2016/5/11/chartex" xmlns:cx6="http://schemas.microsoft.com/office/drawing/2016/5/12/chartex" xmlns:cx7="http://schemas.microsoft.com/office/drawing/2016/5/13/chartex" xmlns:cx8="http://schemas.microsoft.com/office/drawing/2016/5/14/chartex" xmlns:mc="http://schemas.openxmlformats.org/markup-compatibility/2006" xmlns:aink="http://schemas.microsoft.com/office/drawing/2016/ink" xmlns:am3d="http://schemas.microsoft.com/office/drawing/2017/model3d" xmlns:o="urn:schemas-microsoft-com:office:office" xmlns:r="http://schemas.openxmlformats.org/officeDocument/2006/relationships" xmlns:m="http://schemas.openxmlformats.org/officeDocument/2006/math" xmlns:v="urn:schemas-microsoft-com:vml" xmlns:wp14="http://schemas.microsoft.com/office/word/2010/wordprocessingDrawing" xmlns:wp="http://schemas.openxmlformats.org/drawingml/2006/wordprocessingDrawing" xmlns:w10="urn:schemas-microsoft-com:office:word" xmlns:w="http://schemas.openxmlformats.org/wordprocessingml/2006/main" xmlns:w14="http://schemas.microsoft.com/office/word/2010/wordml" xmlns:w15="http://schemas.microsoft.com/office/word/2012/wordml" xmlns:w16cex="http://schemas.microsoft.com/office/word/2018/wordml/cex" xmlns:w16cid="http://schemas.microsoft.com/office/word/2016/wordml/cid" xmlns:w16="http://schemas.microsoft.com/office/word/2018/wordml" xmlns:w16se="http://schemas.microsoft.com/office/word/2015/wordml/symex" xmlns:wpg="http://schemas.microsoft.com/office/word/2010/wordprocessingGroup" xmlns:wpi="http://schemas.microsoft.com/office/word/2010/wordprocessingInk" xmlns:wne="http://schemas.microsoft.com/office/word/2006/wordml" xmlns:wps="http://schemas.microsoft.com/office/word/2010/wordprocessingShape" mc:Ignorable="w14 w15 w16se w16cid w16 w16cex wp14">
   <w:abstractNum w:abstractNumId="0" w15:restartNumberingAfterBreak="0">
     <w:nsid w:val="28BC79CF"/>
     <w:multiLevelType w:val="hybridMultilevel"/>
@@ -1233,7 +1174,7 @@
 </file>
 
 <file path=word/styles.xml><?xml version="1.0" encoding="utf-8"?>
-<w:styles xmlns:mc="http://schemas.openxmlformats.org/markup-compatibility/2006" xmlns:r="http://schemas.openxmlformats.org/officeDocument/2006/relationships" xmlns:w="http://schemas.openxmlformats.org/wordprocessingml/2006/main" xmlns:w14="http://schemas.microsoft.com/office/word/2010/wordml" xmlns:w15="http://schemas.microsoft.com/office/word/2012/wordml" xmlns:w16cid="http://schemas.microsoft.com/office/word/2016/wordml/cid" xmlns:w16se="http://schemas.microsoft.com/office/word/2015/wordml/symex" mc:Ignorable="w14 w15 w16se w16cid">
+<w:styles xmlns:mc="http://schemas.openxmlformats.org/markup-compatibility/2006" xmlns:r="http://schemas.openxmlformats.org/officeDocument/2006/relationships" xmlns:w="http://schemas.openxmlformats.org/wordprocessingml/2006/main" xmlns:w14="http://schemas.microsoft.com/office/word/2010/wordml" xmlns:w15="http://schemas.microsoft.com/office/word/2012/wordml" xmlns:w16cex="http://schemas.microsoft.com/office/word/2018/wordml/cex" xmlns:w16cid="http://schemas.microsoft.com/office/word/2016/wordml/cid" xmlns:w16="http://schemas.microsoft.com/office/word/2018/wordml" xmlns:w16se="http://schemas.microsoft.com/office/word/2015/wordml/symex" mc:Ignorable="w14 w15 w16se w16cid w16 w16cex">
   <w:docDefaults>
     <w:rPrDefault>
       <w:rPr>
@@ -2096,7 +2037,7 @@
 </file>
 
 <file path=customXml/itemProps1.xml><?xml version="1.0" encoding="utf-8"?>
-<ds:datastoreItem xmlns:ds="http://schemas.openxmlformats.org/officeDocument/2006/customXml" ds:itemID="{FCF1FEBD-3425-498F-ABBC-5B481955A054}">
+<ds:datastoreItem xmlns:ds="http://schemas.openxmlformats.org/officeDocument/2006/customXml" ds:itemID="{D4D5CC25-BAB7-469F-9870-ED16247C606E}">
   <ds:schemaRefs>
     <ds:schemaRef ds:uri="http://schemas.openxmlformats.org/officeDocument/2006/bibliography"/>
   </ds:schemaRefs>

</xml_diff>